<commit_message>
update week 02 labs and slides
</commit_message>
<xml_diff>
--- a/docs/Content/Instructor_SSJ-376-Syllabus-Spring-2025.docx
+++ b/docs/Content/Instructor_SSJ-376-Syllabus-Spring-2025.docx
@@ -321,7 +321,7 @@
           </mc:Choice>
           <mc:Fallback>
             <w:pict>
-              <v:group w14:anchorId="31F77F33" id="Group 2" o:spid="_x0000_s1026" style="position:absolute;margin-left:56.7pt;margin-top:-254.9pt;width:498.6pt;height:254.7pt;z-index:15728640;mso-wrap-distance-left:0;mso-wrap-distance-right:0;mso-position-horizontal-relative:page" coordsize="63322,32346" o:gfxdata="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">
+              <v:group w14:anchorId="4B1C9425" id="Group 2" o:spid="_x0000_s1026" style="position:absolute;margin-left:56.7pt;margin-top:-254.9pt;width:498.6pt;height:254.7pt;z-index:15728640;mso-wrap-distance-left:0;mso-wrap-distance-right:0;mso-position-horizontal-relative:page" coordsize="63322,32346" o:gfxdata="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">
                 <v:shapetype id="_x0000_t75" coordsize="21600,21600" o:spt="75" o:preferrelative="t" path="m@4@5l@4@11@9@11@9@5xe" filled="f" stroked="f">
                   <v:stroke joinstyle="miter"/>
                   <v:formulas>
@@ -7087,7 +7087,7 @@
           <w:p>
             <w:pPr>
               <w:rPr>
-                <w:rFonts w:asciiTheme="minorHAnsi" w:eastAsiaTheme="minorEastAsia" w:hAnsiTheme="minorHAnsi" w:cstheme="minorHAnsi" w:hint="eastAsia"/>
+                <w:rFonts w:asciiTheme="minorHAnsi" w:eastAsiaTheme="minorEastAsia" w:hAnsiTheme="minorHAnsi" w:cstheme="minorHAnsi"/>
                 <w:color w:val="000000"/>
                 <w:lang w:eastAsia="zh-CN"/>
               </w:rPr>
@@ -7249,7 +7249,7 @@
             <w:pPr>
               <w:jc w:val="center"/>
               <w:rPr>
-                <w:rFonts w:asciiTheme="minorHAnsi" w:eastAsiaTheme="minorEastAsia" w:hAnsiTheme="minorHAnsi" w:cstheme="minorHAnsi" w:hint="eastAsia"/>
+                <w:rFonts w:asciiTheme="minorHAnsi" w:eastAsiaTheme="minorEastAsia" w:hAnsiTheme="minorHAnsi" w:cstheme="minorHAnsi"/>
                 <w:color w:val="000000"/>
                 <w:lang w:eastAsia="zh-CN"/>
               </w:rPr>
@@ -7597,26 +7597,53 @@
           <w:p>
             <w:pPr>
               <w:rPr>
+                <w:rFonts w:asciiTheme="minorHAnsi" w:eastAsiaTheme="minorEastAsia" w:hAnsiTheme="minorHAnsi" w:cstheme="minorHAnsi"/>
+                <w:color w:val="000000"/>
+                <w:lang w:eastAsia="zh-CN"/>
+              </w:rPr>
+            </w:pPr>
+            <w:r>
+              <w:rPr>
+                <w:rFonts w:asciiTheme="minorHAnsi" w:hAnsiTheme="minorHAnsi" w:cstheme="minorHAnsi"/>
+                <w:color w:val="000000"/>
+              </w:rPr>
+              <w:t xml:space="preserve">Intro to </w:t>
+            </w:r>
+            <w:proofErr w:type="spellStart"/>
+            <w:r>
+              <w:rPr>
                 <w:rFonts w:asciiTheme="minorHAnsi" w:eastAsiaTheme="minorEastAsia" w:hAnsiTheme="minorHAnsi" w:cstheme="minorHAnsi" w:hint="eastAsia"/>
                 <w:color w:val="000000"/>
                 <w:lang w:eastAsia="zh-CN"/>
               </w:rPr>
-            </w:pPr>
-            <w:r>
-              <w:rPr>
-                <w:rFonts w:asciiTheme="minorHAnsi" w:hAnsiTheme="minorHAnsi" w:cstheme="minorHAnsi"/>
-                <w:color w:val="000000"/>
-              </w:rPr>
-              <w:t xml:space="preserve">Intro to </w:t>
-            </w:r>
+              <w:t>PostGIS</w:t>
+            </w:r>
+            <w:proofErr w:type="spellEnd"/>
+            <w:r>
+              <w:rPr>
+                <w:rFonts w:asciiTheme="minorHAnsi" w:eastAsiaTheme="minorEastAsia" w:hAnsiTheme="minorHAnsi" w:cstheme="minorHAnsi"/>
+                <w:color w:val="000000"/>
+                <w:lang w:eastAsia="zh-CN"/>
+              </w:rPr>
+              <w:t>&amp;</w:t>
+            </w:r>
+          </w:p>
+          <w:p>
+            <w:pPr>
+              <w:rPr>
+                <w:rFonts w:asciiTheme="minorHAnsi" w:eastAsiaTheme="minorEastAsia" w:hAnsiTheme="minorHAnsi" w:cstheme="minorHAnsi"/>
+                <w:color w:val="000000"/>
+                <w:lang w:eastAsia="zh-CN"/>
+              </w:rPr>
+            </w:pPr>
             <w:proofErr w:type="spellStart"/>
             <w:r>
               <w:rPr>
-                <w:rFonts w:asciiTheme="minorHAnsi" w:eastAsiaTheme="minorEastAsia" w:hAnsiTheme="minorHAnsi" w:cstheme="minorHAnsi" w:hint="eastAsia"/>
+                <w:rFonts w:asciiTheme="minorHAnsi" w:eastAsiaTheme="minorEastAsia" w:hAnsiTheme="minorHAnsi" w:cstheme="minorHAnsi"/>
                 <w:color w:val="000000"/>
                 <w:lang w:eastAsia="zh-CN"/>
               </w:rPr>
-              <w:t>PostGIS</w:t>
+              <w:t>PostgreSQL&amp;pgAdmin</w:t>
             </w:r>
             <w:proofErr w:type="spellEnd"/>
           </w:p>
@@ -7656,7 +7683,7 @@
             <w:pPr>
               <w:jc w:val="center"/>
               <w:rPr>
-                <w:rFonts w:asciiTheme="minorHAnsi" w:eastAsiaTheme="minorEastAsia" w:hAnsiTheme="minorHAnsi" w:cstheme="minorHAnsi" w:hint="eastAsia"/>
+                <w:rFonts w:asciiTheme="minorHAnsi" w:eastAsiaTheme="minorEastAsia" w:hAnsiTheme="minorHAnsi" w:cstheme="minorHAnsi"/>
                 <w:color w:val="000000"/>
                 <w:lang w:eastAsia="zh-CN"/>
               </w:rPr>
@@ -7819,43 +7846,51 @@
             <w:pPr>
               <w:jc w:val="center"/>
               <w:rPr>
+                <w:rFonts w:asciiTheme="minorHAnsi" w:eastAsiaTheme="minorEastAsia" w:hAnsiTheme="minorHAnsi" w:cstheme="minorHAnsi"/>
+                <w:color w:val="000000"/>
+                <w:lang w:eastAsia="zh-CN"/>
+              </w:rPr>
+            </w:pPr>
+            <w:r>
+              <w:rPr>
                 <w:rFonts w:asciiTheme="minorHAnsi" w:eastAsiaTheme="minorEastAsia" w:hAnsiTheme="minorHAnsi" w:cstheme="minorHAnsi" w:hint="eastAsia"/>
                 <w:color w:val="000000"/>
                 <w:lang w:eastAsia="zh-CN"/>
               </w:rPr>
-            </w:pPr>
+              <w:t>Lab 0</w:t>
+            </w:r>
+            <w:r>
+              <w:rPr>
+                <w:rFonts w:asciiTheme="minorHAnsi" w:eastAsiaTheme="minorEastAsia" w:hAnsiTheme="minorHAnsi" w:cstheme="minorHAnsi"/>
+                <w:color w:val="000000"/>
+                <w:lang w:eastAsia="zh-CN"/>
+              </w:rPr>
+              <w:t>1</w:t>
+            </w:r>
+            <w:r>
+              <w:rPr>
+                <w:rFonts w:asciiTheme="minorHAnsi" w:eastAsiaTheme="minorEastAsia" w:hAnsiTheme="minorHAnsi" w:cstheme="minorHAnsi"/>
+                <w:color w:val="000000"/>
+                <w:lang w:eastAsia="zh-CN"/>
+              </w:rPr>
+              <w:t xml:space="preserve">: </w:t>
+            </w:r>
             <w:r>
               <w:rPr>
                 <w:rFonts w:asciiTheme="minorHAnsi" w:eastAsiaTheme="minorEastAsia" w:hAnsiTheme="minorHAnsi" w:cstheme="minorHAnsi" w:hint="eastAsia"/>
                 <w:color w:val="000000"/>
                 <w:lang w:eastAsia="zh-CN"/>
               </w:rPr>
-              <w:t>Lab 0</w:t>
-            </w:r>
+              <w:t xml:space="preserve">Basics in </w:t>
+            </w:r>
+            <w:proofErr w:type="spellStart"/>
             <w:r>
               <w:rPr>
                 <w:rFonts w:asciiTheme="minorHAnsi" w:eastAsiaTheme="minorEastAsia" w:hAnsiTheme="minorHAnsi" w:cstheme="minorHAnsi"/>
                 <w:color w:val="000000"/>
                 <w:lang w:eastAsia="zh-CN"/>
               </w:rPr>
-              <w:t xml:space="preserve">2: </w:t>
-            </w:r>
-            <w:r>
-              <w:rPr>
-                <w:rFonts w:asciiTheme="minorHAnsi" w:eastAsiaTheme="minorEastAsia" w:hAnsiTheme="minorHAnsi" w:cstheme="minorHAnsi" w:hint="eastAsia"/>
-                <w:color w:val="000000"/>
-                <w:lang w:eastAsia="zh-CN"/>
-              </w:rPr>
-              <w:t xml:space="preserve">Basics in </w:t>
-            </w:r>
-            <w:proofErr w:type="spellStart"/>
-            <w:r>
-              <w:rPr>
-                <w:rFonts w:asciiTheme="minorHAnsi" w:eastAsiaTheme="minorEastAsia" w:hAnsiTheme="minorHAnsi" w:cstheme="minorHAnsi" w:hint="eastAsia"/>
-                <w:color w:val="000000"/>
-                <w:lang w:eastAsia="zh-CN"/>
-              </w:rPr>
-              <w:t>PostGIS</w:t>
+              <w:t>pdAdmin</w:t>
             </w:r>
             <w:proofErr w:type="spellEnd"/>
           </w:p>
@@ -8395,16 +8430,12 @@
               <w:jc w:val="right"/>
               <w:rPr>
                 <w:rFonts w:asciiTheme="minorHAnsi" w:hAnsiTheme="minorHAnsi" w:cstheme="minorHAnsi"/>
-                <w:b/>
-                <w:bCs/>
-                <w:color w:val="000000"/>
-              </w:rPr>
-            </w:pPr>
-            <w:r>
-              <w:rPr>
-                <w:rFonts w:asciiTheme="minorHAnsi" w:hAnsiTheme="minorHAnsi" w:cstheme="minorHAnsi"/>
-                <w:b/>
-                <w:bCs/>
+                <w:color w:val="000000"/>
+              </w:rPr>
+            </w:pPr>
+            <w:r>
+              <w:rPr>
+                <w:rFonts w:asciiTheme="minorHAnsi" w:hAnsiTheme="minorHAnsi" w:cstheme="minorHAnsi"/>
                 <w:color w:val="000000"/>
               </w:rPr>
               <w:t>31</w:t>
@@ -8429,16 +8460,12 @@
               <w:jc w:val="center"/>
               <w:rPr>
                 <w:rFonts w:asciiTheme="minorHAnsi" w:hAnsiTheme="minorHAnsi" w:cstheme="minorHAnsi"/>
-                <w:b/>
-                <w:bCs/>
-                <w:color w:val="000000"/>
-              </w:rPr>
-            </w:pPr>
-            <w:r>
-              <w:rPr>
-                <w:rFonts w:asciiTheme="minorHAnsi" w:hAnsiTheme="minorHAnsi" w:cstheme="minorHAnsi"/>
-                <w:b/>
-                <w:bCs/>
+                <w:color w:val="000000"/>
+              </w:rPr>
+            </w:pPr>
+            <w:r>
+              <w:rPr>
+                <w:rFonts w:asciiTheme="minorHAnsi" w:hAnsiTheme="minorHAnsi" w:cstheme="minorHAnsi"/>
                 <w:color w:val="000000"/>
               </w:rPr>
               <w:t>F</w:t>
@@ -8461,8 +8488,6 @@
             <w:pPr>
               <w:rPr>
                 <w:rFonts w:asciiTheme="minorHAnsi" w:eastAsiaTheme="minorEastAsia" w:hAnsiTheme="minorHAnsi" w:cstheme="minorHAnsi"/>
-                <w:b/>
-                <w:bCs/>
                 <w:color w:val="000000"/>
                 <w:lang w:eastAsia="zh-CN"/>
               </w:rPr>
@@ -8470,21 +8495,17 @@
             <w:r>
               <w:rPr>
                 <w:rFonts w:asciiTheme="minorHAnsi" w:hAnsiTheme="minorHAnsi" w:cstheme="minorHAnsi"/>
-                <w:b/>
-                <w:bCs/>
                 <w:color w:val="000000"/>
               </w:rPr>
               <w:t>Lab 0</w:t>
             </w:r>
             <w:r>
               <w:rPr>
-                <w:rFonts w:asciiTheme="minorHAnsi" w:eastAsiaTheme="minorEastAsia" w:hAnsiTheme="minorHAnsi" w:cstheme="minorHAnsi" w:hint="eastAsia"/>
-                <w:b/>
-                <w:bCs/>
+                <w:rFonts w:asciiTheme="minorHAnsi" w:eastAsiaTheme="minorEastAsia" w:hAnsiTheme="minorHAnsi" w:cstheme="minorHAnsi"/>
                 <w:color w:val="000000"/>
                 <w:lang w:eastAsia="zh-CN"/>
               </w:rPr>
-              <w:t>1</w:t>
+              <w:t>2: Import Spatial Data</w:t>
             </w:r>
           </w:p>
         </w:tc>
@@ -9093,11 +9114,11 @@
             </w:r>
             <w:r>
               <w:rPr>
-                <w:rFonts w:asciiTheme="minorHAnsi" w:eastAsiaTheme="minorEastAsia" w:hAnsiTheme="minorHAnsi" w:cstheme="minorHAnsi" w:hint="eastAsia"/>
+                <w:rFonts w:asciiTheme="minorHAnsi" w:eastAsiaTheme="minorEastAsia" w:hAnsiTheme="minorHAnsi" w:cstheme="minorHAnsi"/>
                 <w:color w:val="000000"/>
                 <w:lang w:eastAsia="zh-CN"/>
               </w:rPr>
-              <w:t>2</w:t>
+              <w:t>3</w:t>
             </w:r>
           </w:p>
         </w:tc>
@@ -9727,7 +9748,15 @@
                 <w:color w:val="000000"/>
                 <w:lang w:eastAsia="zh-CN"/>
               </w:rPr>
-              <w:t>03</w:t>
+              <w:t>0</w:t>
+            </w:r>
+            <w:r>
+              <w:rPr>
+                <w:rFonts w:asciiTheme="minorHAnsi" w:eastAsiaTheme="minorEastAsia" w:hAnsiTheme="minorHAnsi" w:cstheme="minorHAnsi"/>
+                <w:color w:val="000000"/>
+                <w:lang w:eastAsia="zh-CN"/>
+              </w:rPr>
+              <w:t>4</w:t>
             </w:r>
           </w:p>
         </w:tc>
@@ -10290,11 +10319,11 @@
             </w:r>
             <w:r>
               <w:rPr>
-                <w:rFonts w:asciiTheme="minorHAnsi" w:eastAsiaTheme="minorEastAsia" w:hAnsiTheme="minorHAnsi" w:cstheme="minorHAnsi" w:hint="eastAsia"/>
+                <w:rFonts w:asciiTheme="minorHAnsi" w:eastAsiaTheme="minorEastAsia" w:hAnsiTheme="minorHAnsi" w:cstheme="minorHAnsi"/>
                 <w:color w:val="000000"/>
                 <w:lang w:eastAsia="zh-CN"/>
               </w:rPr>
-              <w:t>4</w:t>
+              <w:t>5</w:t>
             </w:r>
           </w:p>
         </w:tc>
@@ -10874,11 +10903,11 @@
             </w:r>
             <w:r>
               <w:rPr>
-                <w:rFonts w:asciiTheme="minorHAnsi" w:eastAsiaTheme="minorEastAsia" w:hAnsiTheme="minorHAnsi" w:cstheme="minorHAnsi" w:hint="eastAsia"/>
+                <w:rFonts w:asciiTheme="minorHAnsi" w:eastAsiaTheme="minorEastAsia" w:hAnsiTheme="minorHAnsi" w:cstheme="minorHAnsi"/>
                 <w:color w:val="000000"/>
                 <w:lang w:eastAsia="zh-CN"/>
               </w:rPr>
-              <w:t>4</w:t>
+              <w:t>5</w:t>
             </w:r>
           </w:p>
         </w:tc>
@@ -11925,11 +11954,11 @@
             </w:r>
             <w:r>
               <w:rPr>
-                <w:rFonts w:asciiTheme="minorHAnsi" w:eastAsiaTheme="minorEastAsia" w:hAnsiTheme="minorHAnsi" w:cstheme="minorHAnsi" w:hint="eastAsia"/>
+                <w:rFonts w:asciiTheme="minorHAnsi" w:eastAsiaTheme="minorEastAsia" w:hAnsiTheme="minorHAnsi" w:cstheme="minorHAnsi"/>
                 <w:color w:val="000000"/>
                 <w:lang w:eastAsia="zh-CN"/>
               </w:rPr>
-              <w:t>5</w:t>
+              <w:t>6</w:t>
             </w:r>
           </w:p>
         </w:tc>
@@ -12511,11 +12540,11 @@
             </w:r>
             <w:r>
               <w:rPr>
-                <w:rFonts w:asciiTheme="minorHAnsi" w:eastAsiaTheme="minorEastAsia" w:hAnsiTheme="minorHAnsi" w:cstheme="minorHAnsi" w:hint="eastAsia"/>
+                <w:rFonts w:asciiTheme="minorHAnsi" w:eastAsiaTheme="minorEastAsia" w:hAnsiTheme="minorHAnsi" w:cstheme="minorHAnsi"/>
                 <w:color w:val="000000"/>
                 <w:lang w:eastAsia="zh-CN"/>
               </w:rPr>
-              <w:t>5</w:t>
+              <w:t>7</w:t>
             </w:r>
           </w:p>
         </w:tc>
@@ -13609,11 +13638,11 @@
             </w:r>
             <w:r>
               <w:rPr>
-                <w:rFonts w:asciiTheme="minorHAnsi" w:eastAsiaTheme="minorEastAsia" w:hAnsiTheme="minorHAnsi" w:cstheme="minorHAnsi" w:hint="eastAsia"/>
+                <w:rFonts w:asciiTheme="minorHAnsi" w:eastAsiaTheme="minorEastAsia" w:hAnsiTheme="minorHAnsi" w:cstheme="minorHAnsi"/>
                 <w:color w:val="000000"/>
                 <w:lang w:eastAsia="zh-CN"/>
               </w:rPr>
-              <w:t>6</w:t>
+              <w:t>8</w:t>
             </w:r>
           </w:p>
         </w:tc>
@@ -14241,11 +14270,11 @@
             </w:r>
             <w:r>
               <w:rPr>
-                <w:rFonts w:asciiTheme="minorHAnsi" w:eastAsiaTheme="minorEastAsia" w:hAnsiTheme="minorHAnsi" w:cstheme="minorHAnsi" w:hint="eastAsia"/>
+                <w:rFonts w:asciiTheme="minorHAnsi" w:eastAsiaTheme="minorEastAsia" w:hAnsiTheme="minorHAnsi" w:cstheme="minorHAnsi"/>
                 <w:color w:val="000000"/>
                 <w:lang w:eastAsia="zh-CN"/>
               </w:rPr>
-              <w:t>6</w:t>
+              <w:t>9</w:t>
             </w:r>
           </w:p>
         </w:tc>
@@ -14287,10 +14316,36 @@
             <w:pPr>
               <w:jc w:val="center"/>
               <w:rPr>
-                <w:rFonts w:asciiTheme="minorHAnsi" w:hAnsiTheme="minorHAnsi" w:cstheme="minorHAnsi"/>
-                <w:color w:val="000000"/>
-              </w:rPr>
-            </w:pPr>
+                <w:rFonts w:asciiTheme="minorHAnsi" w:eastAsiaTheme="minorEastAsia" w:hAnsiTheme="minorHAnsi" w:cstheme="minorHAnsi"/>
+                <w:color w:val="000000"/>
+                <w:lang w:eastAsia="zh-CN"/>
+              </w:rPr>
+            </w:pPr>
+            <w:r>
+              <w:rPr>
+                <w:rFonts w:asciiTheme="minorHAnsi" w:eastAsiaTheme="minorEastAsia" w:hAnsiTheme="minorHAnsi" w:cstheme="minorHAnsi" w:hint="eastAsia"/>
+                <w:color w:val="000000"/>
+                <w:lang w:eastAsia="zh-CN"/>
+              </w:rPr>
+              <w:t>Lab 09</w:t>
+            </w:r>
+          </w:p>
+          <w:p>
+            <w:pPr>
+              <w:jc w:val="center"/>
+              <w:rPr>
+                <w:rFonts w:asciiTheme="minorHAnsi" w:hAnsiTheme="minorHAnsi" w:cstheme="minorHAnsi"/>
+                <w:color w:val="000000"/>
+              </w:rPr>
+            </w:pPr>
+            <w:r>
+              <w:rPr>
+                <w:rFonts w:asciiTheme="minorHAnsi" w:eastAsiaTheme="minorEastAsia" w:hAnsiTheme="minorHAnsi" w:cstheme="minorHAnsi" w:hint="eastAsia"/>
+                <w:color w:val="000000"/>
+                <w:lang w:eastAsia="zh-CN"/>
+              </w:rPr>
+              <w:t>Due by April 18</w:t>
+            </w:r>
           </w:p>
         </w:tc>
       </w:tr>
@@ -14494,36 +14549,10 @@
             <w:pPr>
               <w:jc w:val="center"/>
               <w:rPr>
-                <w:rFonts w:asciiTheme="minorHAnsi" w:eastAsiaTheme="minorEastAsia" w:hAnsiTheme="minorHAnsi" w:cstheme="minorHAnsi"/>
-                <w:color w:val="000000"/>
-                <w:lang w:eastAsia="zh-CN"/>
-              </w:rPr>
-            </w:pPr>
-            <w:r>
-              <w:rPr>
-                <w:rFonts w:asciiTheme="minorHAnsi" w:eastAsiaTheme="minorEastAsia" w:hAnsiTheme="minorHAnsi" w:cstheme="minorHAnsi" w:hint="eastAsia"/>
-                <w:color w:val="000000"/>
-                <w:lang w:eastAsia="zh-CN"/>
-              </w:rPr>
-              <w:t>Lab 09</w:t>
-            </w:r>
-          </w:p>
-          <w:p>
-            <w:pPr>
-              <w:jc w:val="center"/>
-              <w:rPr>
-                <w:rFonts w:asciiTheme="minorHAnsi" w:hAnsiTheme="minorHAnsi" w:cstheme="minorHAnsi"/>
-                <w:color w:val="000000"/>
-              </w:rPr>
-            </w:pPr>
-            <w:r>
-              <w:rPr>
-                <w:rFonts w:asciiTheme="minorHAnsi" w:eastAsiaTheme="minorEastAsia" w:hAnsiTheme="minorHAnsi" w:cstheme="minorHAnsi" w:hint="eastAsia"/>
-                <w:color w:val="000000"/>
-                <w:lang w:eastAsia="zh-CN"/>
-              </w:rPr>
-              <w:t>Due by April 18</w:t>
-            </w:r>
+                <w:rFonts w:asciiTheme="minorHAnsi" w:hAnsiTheme="minorHAnsi" w:cstheme="minorHAnsi"/>
+                <w:color w:val="000000"/>
+              </w:rPr>
+            </w:pPr>
           </w:p>
         </w:tc>
       </w:tr>
@@ -17141,7 +17170,7 @@
                 </mc:Choice>
                 <mc:Fallback>
                   <w:pict>
-                    <v:shape w14:anchorId="4085D452" id="Graphic 15" o:spid="_x0000_s1026" style="position:absolute;margin-left:306pt;margin-top:-15.8pt;width:.1pt;height:46.1pt;z-index:251660800;visibility:visible;mso-wrap-style:square;mso-wrap-distance-left:0;mso-wrap-distance-top:0;mso-wrap-distance-right:0;mso-wrap-distance-bottom:0;mso-position-horizontal:absolute;mso-position-horizontal-relative:page;mso-position-vertical:absolute;mso-position-vertical-relative:text;v-text-anchor:top" coordsize="1270,585470" o:gfxdata="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" path="m,l,585470e" filled="f" strokeweight=".1pt">
+                    <v:shape w14:anchorId="5D917AE2" id="Graphic 15" o:spid="_x0000_s1026" style="position:absolute;margin-left:306pt;margin-top:-15.8pt;width:.1pt;height:46.1pt;z-index:251660800;visibility:visible;mso-wrap-style:square;mso-wrap-distance-left:0;mso-wrap-distance-top:0;mso-wrap-distance-right:0;mso-wrap-distance-bottom:0;mso-position-horizontal:absolute;mso-position-horizontal-relative:page;mso-position-vertical:absolute;mso-position-vertical-relative:text;v-text-anchor:top" coordsize="1270,585470" o:gfxdata="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" path="m,l,585470e" filled="f" strokeweight=".1pt">
                       <v:path arrowok="t"/>
                       <w10:wrap anchorx="page"/>
                     </v:shape>
@@ -17265,7 +17294,7 @@
                 </mc:Choice>
                 <mc:Fallback>
                   <w:pict>
-                    <v:shape w14:anchorId="02F8BFB6" id="Graphic 16" o:spid="_x0000_s1026" style="position:absolute;margin-left:430.6pt;margin-top:-15.8pt;width:.1pt;height:46.1pt;z-index:251662848;visibility:visible;mso-wrap-style:square;mso-wrap-distance-left:0;mso-wrap-distance-top:0;mso-wrap-distance-right:0;mso-wrap-distance-bottom:0;mso-position-horizontal:absolute;mso-position-horizontal-relative:page;mso-position-vertical:absolute;mso-position-vertical-relative:text;v-text-anchor:top" coordsize="1270,585470" o:gfxdata="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" path="m,l,585470e" filled="f" strokeweight=".1pt">
+                    <v:shape w14:anchorId="5282277D" id="Graphic 16" o:spid="_x0000_s1026" style="position:absolute;margin-left:430.6pt;margin-top:-15.8pt;width:.1pt;height:46.1pt;z-index:251662848;visibility:visible;mso-wrap-style:square;mso-wrap-distance-left:0;mso-wrap-distance-top:0;mso-wrap-distance-right:0;mso-wrap-distance-bottom:0;mso-position-horizontal:absolute;mso-position-horizontal-relative:page;mso-position-vertical:absolute;mso-position-vertical-relative:text;v-text-anchor:top" coordsize="1270,585470" o:gfxdata="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" path="m,l,585470e" filled="f" strokeweight=".1pt">
                       <v:path arrowok="t"/>
                       <w10:wrap anchorx="page"/>
                     </v:shape>
@@ -17344,7 +17373,7 @@
                 </mc:Choice>
                 <mc:Fallback>
                   <w:pict>
-                    <v:shape w14:anchorId="0119940D" id="Graphic 17" o:spid="_x0000_s1026" style="position:absolute;margin-left:555.3pt;margin-top:-15.8pt;width:.1pt;height:46.1pt;z-index:251664896;visibility:visible;mso-wrap-style:square;mso-wrap-distance-left:0;mso-wrap-distance-top:0;mso-wrap-distance-right:0;mso-wrap-distance-bottom:0;mso-position-horizontal:absolute;mso-position-horizontal-relative:page;mso-position-vertical:absolute;mso-position-vertical-relative:text;v-text-anchor:top" coordsize="1270,585470" o:gfxdata="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" path="m,l,585470e" filled="f" strokeweight=".1pt">
+                    <v:shape w14:anchorId="303C0AE8" id="Graphic 17" o:spid="_x0000_s1026" style="position:absolute;margin-left:555.3pt;margin-top:-15.8pt;width:.1pt;height:46.1pt;z-index:251664896;visibility:visible;mso-wrap-style:square;mso-wrap-distance-left:0;mso-wrap-distance-top:0;mso-wrap-distance-right:0;mso-wrap-distance-bottom:0;mso-position-horizontal:absolute;mso-position-horizontal-relative:page;mso-position-vertical:absolute;mso-position-vertical-relative:text;v-text-anchor:top" coordsize="1270,585470" o:gfxdata="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" path="m,l,585470e" filled="f" strokeweight=".1pt">
                       <v:path arrowok="t"/>
                       <w10:wrap anchorx="page"/>
                     </v:shape>
@@ -17625,7 +17654,6 @@
         <w:jc w:val="both"/>
       </w:pPr>
       <w:r>
-        <w:lastRenderedPageBreak/>
         <w:t>A</w:t>
       </w:r>
       <w:r>
@@ -17784,7 +17812,19 @@
         <w:rPr>
           <w:rFonts w:ascii="Cambria" w:hAnsi="Cambria"/>
         </w:rPr>
-        <w:t>(75%):</w:t>
+        <w:t>(</w:t>
+      </w:r>
+      <w:r>
+        <w:rPr>
+          <w:rFonts w:ascii="Cambria" w:hAnsi="Cambria"/>
+        </w:rPr>
+        <w:t>80</w:t>
+      </w:r>
+      <w:r>
+        <w:rPr>
+          <w:rFonts w:ascii="Cambria" w:hAnsi="Cambria"/>
+        </w:rPr>
+        <w:t>%):</w:t>
       </w:r>
       <w:r>
         <w:rPr>
@@ -17902,7 +17942,13 @@
         <w:t xml:space="preserve"> </w:t>
       </w:r>
       <w:r>
-        <w:t>from all assignments will be weighted to 75% of the student’s grade.</w:t>
+        <w:t xml:space="preserve">from all assignments will be weighted to </w:t>
+      </w:r>
+      <w:r>
+        <w:t>80</w:t>
+      </w:r>
+      <w:r>
+        <w:t>% of the student’s grade.</w:t>
       </w:r>
     </w:p>
     <w:p>
@@ -17948,7 +17994,19 @@
         <w:rPr>
           <w:rFonts w:ascii="Cambria" w:hAnsi="Cambria"/>
         </w:rPr>
-        <w:t xml:space="preserve">(10%): </w:t>
+        <w:t>(</w:t>
+      </w:r>
+      <w:r>
+        <w:rPr>
+          <w:rFonts w:ascii="Cambria" w:hAnsi="Cambria"/>
+        </w:rPr>
+        <w:t>2</w:t>
+      </w:r>
+      <w:r>
+        <w:rPr>
+          <w:rFonts w:ascii="Cambria" w:hAnsi="Cambria"/>
+        </w:rPr>
+        <w:t xml:space="preserve">0%): </w:t>
       </w:r>
       <w:r>
         <w:t>The</w:t>
@@ -18014,52 +18072,13 @@
         <w:t xml:space="preserve"> </w:t>
       </w:r>
       <w:r>
-        <w:t>presentation,</w:t>
-      </w:r>
-      <w:r>
-        <w:rPr>
-          <w:spacing w:val="-9"/>
-        </w:rPr>
-        <w:t xml:space="preserve"> </w:t>
-      </w:r>
-      <w:r>
-        <w:t>some</w:t>
-      </w:r>
-      <w:r>
-        <w:rPr>
-          <w:spacing w:val="-10"/>
-        </w:rPr>
-        <w:t xml:space="preserve"> </w:t>
-      </w:r>
-      <w:r>
-        <w:t>predetermined</w:t>
-      </w:r>
-      <w:r>
-        <w:rPr>
-          <w:spacing w:val="-9"/>
-        </w:rPr>
-        <w:t xml:space="preserve"> </w:t>
-      </w:r>
-      <w:r>
-        <w:t>assignment connected</w:t>
-      </w:r>
-      <w:r>
-        <w:rPr>
-          <w:spacing w:val="-3"/>
-        </w:rPr>
-        <w:t xml:space="preserve"> </w:t>
-      </w:r>
-      <w:r>
-        <w:t>to</w:t>
-      </w:r>
-      <w:r>
-        <w:rPr>
-          <w:spacing w:val="-3"/>
-        </w:rPr>
-        <w:t xml:space="preserve"> </w:t>
-      </w:r>
-      <w:r>
-        <w:t>a</w:t>
+        <w:t>presentation</w:t>
+      </w:r>
+      <w:r>
+        <w:t xml:space="preserve"> and a final report</w:t>
+      </w:r>
+      <w:r>
+        <w:t>.</w:t>
       </w:r>
       <w:r>
         <w:rPr>
@@ -18068,25 +18087,7 @@
         <w:t xml:space="preserve"> </w:t>
       </w:r>
       <w:r>
-        <w:t>topic</w:t>
-      </w:r>
-      <w:r>
-        <w:rPr>
-          <w:spacing w:val="-2"/>
-        </w:rPr>
-        <w:t xml:space="preserve"> </w:t>
-      </w:r>
-      <w:r>
-        <w:t>of</w:t>
-      </w:r>
-      <w:r>
-        <w:rPr>
-          <w:spacing w:val="-3"/>
-        </w:rPr>
-        <w:t xml:space="preserve"> </w:t>
-      </w:r>
-      <w:r>
-        <w:t>the</w:t>
+        <w:t>The</w:t>
       </w:r>
       <w:r>
         <w:rPr>
@@ -18095,25 +18096,7 @@
         <w:t xml:space="preserve"> </w:t>
       </w:r>
       <w:r>
-        <w:t>student’s</w:t>
-      </w:r>
-      <w:r>
-        <w:rPr>
-          <w:spacing w:val="-3"/>
-        </w:rPr>
-        <w:t xml:space="preserve"> </w:t>
-      </w:r>
-      <w:r>
-        <w:t>choice</w:t>
-      </w:r>
-      <w:r>
-        <w:rPr>
-          <w:spacing w:val="-2"/>
-        </w:rPr>
-        <w:t xml:space="preserve"> </w:t>
-      </w:r>
-      <w:r>
-        <w:t>that</w:t>
+        <w:t>final</w:t>
       </w:r>
       <w:r>
         <w:rPr>
@@ -18122,474 +18105,13 @@
         <w:t xml:space="preserve"> </w:t>
       </w:r>
       <w:r>
-        <w:t>has</w:t>
-      </w:r>
-      <w:r>
-        <w:rPr>
-          <w:spacing w:val="-3"/>
-        </w:rPr>
-        <w:t xml:space="preserve"> </w:t>
-      </w:r>
-      <w:r>
-        <w:t>been</w:t>
-      </w:r>
-      <w:r>
-        <w:rPr>
-          <w:spacing w:val="-2"/>
-        </w:rPr>
-        <w:t xml:space="preserve"> </w:t>
-      </w:r>
-      <w:r>
-        <w:t>signed</w:t>
-      </w:r>
-      <w:r>
-        <w:rPr>
-          <w:spacing w:val="-3"/>
-        </w:rPr>
-        <w:t xml:space="preserve"> </w:t>
-      </w:r>
-      <w:r>
-        <w:t>off</w:t>
-      </w:r>
-      <w:r>
-        <w:rPr>
-          <w:spacing w:val="-3"/>
-        </w:rPr>
-        <w:t xml:space="preserve"> </w:t>
-      </w:r>
-      <w:r>
-        <w:t>by</w:t>
-      </w:r>
-      <w:r>
-        <w:rPr>
-          <w:spacing w:val="-3"/>
-        </w:rPr>
-        <w:t xml:space="preserve"> </w:t>
-      </w:r>
-      <w:r>
-        <w:t>the</w:t>
-      </w:r>
-      <w:r>
-        <w:rPr>
-          <w:spacing w:val="-2"/>
-        </w:rPr>
-        <w:t xml:space="preserve"> </w:t>
-      </w:r>
-      <w:r>
-        <w:t>instructor.</w:t>
-      </w:r>
-      <w:r>
-        <w:rPr>
-          <w:spacing w:val="-2"/>
-        </w:rPr>
-        <w:t xml:space="preserve"> </w:t>
-      </w:r>
-      <w:r>
-        <w:t>The</w:t>
-      </w:r>
-      <w:r>
-        <w:rPr>
-          <w:spacing w:val="-4"/>
-        </w:rPr>
-        <w:t xml:space="preserve"> </w:t>
-      </w:r>
-      <w:r>
-        <w:t>final</w:t>
-      </w:r>
-      <w:r>
-        <w:rPr>
-          <w:spacing w:val="-4"/>
-        </w:rPr>
-        <w:t xml:space="preserve"> </w:t>
-      </w:r>
-      <w:r>
-        <w:t>grade earned on the project will be weighted to 10% of the student’s grade.</w:t>
-      </w:r>
-    </w:p>
-    <w:p>
-      <w:pPr>
-        <w:pStyle w:val="BodyText"/>
-        <w:spacing w:before="9"/>
-      </w:pPr>
-    </w:p>
-    <w:p>
-      <w:pPr>
-        <w:pStyle w:val="BodyText"/>
-        <w:spacing w:line="249" w:lineRule="auto"/>
-        <w:ind w:left="115" w:right="220"/>
-      </w:pPr>
-      <w:r>
-        <w:rPr>
-          <w:rFonts w:ascii="Cambria" w:hAnsi="Cambria"/>
-        </w:rPr>
-        <w:t xml:space="preserve">Participation (10%): </w:t>
-      </w:r>
-      <w:r>
-        <w:t>Every</w:t>
-      </w:r>
-      <w:r>
-        <w:rPr>
-          <w:spacing w:val="-2"/>
-        </w:rPr>
-        <w:t xml:space="preserve"> </w:t>
-      </w:r>
-      <w:r>
-        <w:t>student</w:t>
-      </w:r>
-      <w:r>
-        <w:rPr>
-          <w:spacing w:val="-1"/>
-        </w:rPr>
-        <w:t xml:space="preserve"> </w:t>
-      </w:r>
-      <w:r>
-        <w:t>is</w:t>
-      </w:r>
-      <w:r>
-        <w:rPr>
-          <w:spacing w:val="-1"/>
-        </w:rPr>
-        <w:t xml:space="preserve"> </w:t>
-      </w:r>
-      <w:r>
-        <w:t>expected</w:t>
-      </w:r>
-      <w:r>
-        <w:rPr>
-          <w:spacing w:val="-1"/>
-        </w:rPr>
-        <w:t xml:space="preserve"> </w:t>
-      </w:r>
-      <w:r>
-        <w:t>to participate in</w:t>
-      </w:r>
-      <w:r>
-        <w:rPr>
-          <w:spacing w:val="-1"/>
-        </w:rPr>
-        <w:t xml:space="preserve"> </w:t>
-      </w:r>
-      <w:r>
-        <w:t>class</w:t>
-      </w:r>
-      <w:r>
-        <w:rPr>
-          <w:spacing w:val="-1"/>
-        </w:rPr>
-        <w:t xml:space="preserve"> </w:t>
-      </w:r>
-      <w:r>
-        <w:t>discussions,</w:t>
-      </w:r>
-      <w:r>
-        <w:rPr>
-          <w:spacing w:val="-1"/>
-        </w:rPr>
-        <w:t xml:space="preserve"> </w:t>
-      </w:r>
-      <w:r>
-        <w:t>help answer questions on Slack, and attend lectures, labs, and office hours. Although attendance is not taken, if a student</w:t>
-      </w:r>
-      <w:r>
-        <w:rPr>
-          <w:spacing w:val="-4"/>
-        </w:rPr>
-        <w:t xml:space="preserve"> </w:t>
-      </w:r>
-      <w:r>
-        <w:t>consistently</w:t>
-      </w:r>
-      <w:r>
-        <w:rPr>
-          <w:spacing w:val="-2"/>
-        </w:rPr>
-        <w:t xml:space="preserve"> </w:t>
-      </w:r>
-      <w:r>
-        <w:t>arrives</w:t>
-      </w:r>
-      <w:r>
-        <w:rPr>
-          <w:spacing w:val="-3"/>
-        </w:rPr>
-        <w:t xml:space="preserve"> </w:t>
-      </w:r>
-      <w:r>
-        <w:t>late</w:t>
-      </w:r>
-      <w:r>
-        <w:rPr>
-          <w:spacing w:val="-4"/>
-        </w:rPr>
-        <w:t xml:space="preserve"> </w:t>
-      </w:r>
-      <w:r>
-        <w:t>to</w:t>
-      </w:r>
-      <w:r>
-        <w:rPr>
-          <w:spacing w:val="-2"/>
-        </w:rPr>
-        <w:t xml:space="preserve"> </w:t>
-      </w:r>
-      <w:r>
-        <w:t>class,</w:t>
-      </w:r>
-      <w:r>
-        <w:rPr>
-          <w:spacing w:val="-3"/>
-        </w:rPr>
-        <w:t xml:space="preserve"> </w:t>
-      </w:r>
-      <w:r>
-        <w:t>misses</w:t>
-      </w:r>
-      <w:r>
-        <w:rPr>
-          <w:spacing w:val="-3"/>
-        </w:rPr>
-        <w:t xml:space="preserve"> </w:t>
-      </w:r>
-      <w:r>
-        <w:t>labs</w:t>
-      </w:r>
-      <w:r>
-        <w:rPr>
-          <w:spacing w:val="-3"/>
-        </w:rPr>
-        <w:t xml:space="preserve"> </w:t>
-      </w:r>
-      <w:r>
-        <w:t>and</w:t>
-      </w:r>
-      <w:r>
-        <w:rPr>
-          <w:spacing w:val="-3"/>
-        </w:rPr>
-        <w:t xml:space="preserve"> </w:t>
-      </w:r>
-      <w:r>
-        <w:t>lectures,</w:t>
-      </w:r>
-      <w:r>
-        <w:rPr>
-          <w:spacing w:val="-3"/>
-        </w:rPr>
-        <w:t xml:space="preserve"> </w:t>
-      </w:r>
-      <w:r>
-        <w:t>or</w:t>
-      </w:r>
-      <w:r>
-        <w:rPr>
-          <w:spacing w:val="-3"/>
-        </w:rPr>
-        <w:t xml:space="preserve"> </w:t>
-      </w:r>
-      <w:r>
-        <w:t>never</w:t>
-      </w:r>
-      <w:r>
-        <w:rPr>
-          <w:spacing w:val="-3"/>
-        </w:rPr>
-        <w:t xml:space="preserve"> </w:t>
-      </w:r>
-      <w:r>
-        <w:t>attends</w:t>
-      </w:r>
-      <w:r>
-        <w:rPr>
-          <w:spacing w:val="-2"/>
-        </w:rPr>
-        <w:t xml:space="preserve"> </w:t>
-      </w:r>
-      <w:r>
-        <w:t>either</w:t>
-      </w:r>
-      <w:r>
-        <w:rPr>
-          <w:spacing w:val="-3"/>
-        </w:rPr>
-        <w:t xml:space="preserve"> </w:t>
-      </w:r>
-      <w:r>
-        <w:t>the</w:t>
-      </w:r>
-      <w:r>
-        <w:rPr>
-          <w:spacing w:val="-4"/>
-        </w:rPr>
-        <w:t xml:space="preserve"> </w:t>
-      </w:r>
-      <w:r>
-        <w:t>instructor or TA’s office hours, participatory points will be deducted.</w:t>
-      </w:r>
-    </w:p>
-    <w:p>
-      <w:pPr>
-        <w:pStyle w:val="BodyText"/>
-        <w:spacing w:before="11"/>
-      </w:pPr>
-    </w:p>
-    <w:p>
-      <w:pPr>
-        <w:pStyle w:val="BodyText"/>
-        <w:spacing w:line="249" w:lineRule="auto"/>
-        <w:ind w:left="115"/>
-      </w:pPr>
-      <w:r>
-        <w:rPr>
-          <w:rFonts w:ascii="Cambria"/>
-        </w:rPr>
-        <w:t xml:space="preserve">Syllabus Quiz (5%): </w:t>
-      </w:r>
-      <w:r>
-        <w:t>Students</w:t>
-      </w:r>
-      <w:r>
-        <w:rPr>
-          <w:spacing w:val="-5"/>
-        </w:rPr>
-        <w:t xml:space="preserve"> </w:t>
-      </w:r>
-      <w:r>
-        <w:t>will</w:t>
-      </w:r>
-      <w:r>
-        <w:rPr>
-          <w:spacing w:val="-5"/>
-        </w:rPr>
-        <w:t xml:space="preserve"> </w:t>
-      </w:r>
-      <w:r>
-        <w:t>need</w:t>
-      </w:r>
-      <w:r>
-        <w:rPr>
-          <w:spacing w:val="-5"/>
-        </w:rPr>
-        <w:t xml:space="preserve"> </w:t>
-      </w:r>
-      <w:r>
-        <w:t>to</w:t>
-      </w:r>
-      <w:r>
-        <w:rPr>
-          <w:spacing w:val="-4"/>
-        </w:rPr>
-        <w:t xml:space="preserve"> </w:t>
-      </w:r>
-      <w:r>
-        <w:t>score</w:t>
-      </w:r>
-      <w:r>
-        <w:rPr>
-          <w:spacing w:val="-6"/>
-        </w:rPr>
-        <w:t xml:space="preserve"> </w:t>
-      </w:r>
-      <w:r>
-        <w:t>80%</w:t>
-      </w:r>
-      <w:r>
-        <w:rPr>
-          <w:spacing w:val="-5"/>
-        </w:rPr>
-        <w:t xml:space="preserve"> </w:t>
-      </w:r>
-      <w:r>
-        <w:t>or</w:t>
-      </w:r>
-      <w:r>
-        <w:rPr>
-          <w:spacing w:val="-5"/>
-        </w:rPr>
-        <w:t xml:space="preserve"> </w:t>
-      </w:r>
-      <w:r>
-        <w:t>better</w:t>
-      </w:r>
-      <w:r>
-        <w:rPr>
-          <w:spacing w:val="-4"/>
-        </w:rPr>
-        <w:t xml:space="preserve"> </w:t>
-      </w:r>
-      <w:r>
-        <w:t>on</w:t>
-      </w:r>
-      <w:r>
-        <w:rPr>
-          <w:spacing w:val="-5"/>
-        </w:rPr>
-        <w:t xml:space="preserve"> </w:t>
-      </w:r>
-      <w:r>
-        <w:t>their</w:t>
-      </w:r>
-      <w:r>
-        <w:rPr>
-          <w:spacing w:val="-4"/>
-        </w:rPr>
-        <w:t xml:space="preserve"> </w:t>
-      </w:r>
-      <w:r>
-        <w:t>first</w:t>
-      </w:r>
-      <w:r>
-        <w:rPr>
-          <w:spacing w:val="-6"/>
-        </w:rPr>
-        <w:t xml:space="preserve"> </w:t>
-      </w:r>
-      <w:r>
-        <w:t>attempt</w:t>
-      </w:r>
-      <w:r>
-        <w:rPr>
-          <w:spacing w:val="-6"/>
-        </w:rPr>
-        <w:t xml:space="preserve"> </w:t>
-      </w:r>
-      <w:r>
-        <w:t>to</w:t>
-      </w:r>
-      <w:r>
-        <w:rPr>
-          <w:spacing w:val="-5"/>
-        </w:rPr>
-        <w:t xml:space="preserve"> </w:t>
-      </w:r>
-      <w:r>
-        <w:t>earn</w:t>
-      </w:r>
-      <w:r>
-        <w:rPr>
-          <w:spacing w:val="-4"/>
-        </w:rPr>
-        <w:t xml:space="preserve"> </w:t>
-      </w:r>
-      <w:r>
-        <w:t>the</w:t>
-      </w:r>
-      <w:r>
-        <w:rPr>
-          <w:spacing w:val="-6"/>
-        </w:rPr>
-        <w:t xml:space="preserve"> </w:t>
-      </w:r>
-      <w:r>
-        <w:t>full</w:t>
-      </w:r>
-      <w:r>
-        <w:rPr>
-          <w:spacing w:val="-6"/>
-        </w:rPr>
-        <w:t xml:space="preserve"> </w:t>
-      </w:r>
-      <w:r>
-        <w:t>5%. Failure to earn 80% or better will result in the student needing to take the quiz a second time and score 100% to earn 2.5/5%. Failure to score satisfactory scores on either attempt will result in 0% and strong encouragement from the instructor to not take the course.</w:t>
+        <w:t xml:space="preserve">grade earned on the project will be weighted to </w:t>
+      </w:r>
+      <w:r>
+        <w:t>2</w:t>
+      </w:r>
+      <w:r>
+        <w:t>0% of the student’s grade.</w:t>
       </w:r>
     </w:p>
     <w:p>
@@ -20028,6 +19550,7 @@
         <w:ind w:left="115"/>
       </w:pPr>
       <w:r>
+        <w:lastRenderedPageBreak/>
         <w:t>Students are encouraged to collaborate with one another in reviewing course material and working on assignments.</w:t>
       </w:r>
       <w:r>

</xml_diff>